<commit_message>
se modifico varios archivos en entregables
</commit_message>
<xml_diff>
--- a/Entregables/III. Planeación del Proyecto TI/III.12 Plan de Recursos Humanos/APPMO-SP_PRH_v1.0.docx
+++ b/Entregables/III. Planeación del Proyecto TI/III.12 Plan de Recursos Humanos/APPMO-SP_PRH_v1.0.docx
@@ -1573,62 +1573,7 @@
                   <w:sz w:val="18"/>
                   <w:szCs w:val="18"/>
                 </w:rPr>
-                <w:t>WB</w:t>
-              </w:r>
-              <w:r>
-                <w:rPr>
-                  <w:rStyle w:val="Hipervnculo"/>
-                  <w:rFonts w:eastAsia="Arial" w:cs="Arial"/>
-                  <w:b w:val="0"/>
-                  <w:bCs w:val="0"/>
-                  <w:sz w:val="18"/>
-                  <w:szCs w:val="18"/>
-                </w:rPr>
-                <w:t>S</w:t>
-              </w:r>
-              <w:r>
-                <w:rPr>
-                  <w:rStyle w:val="Hipervnculo"/>
-                  <w:rFonts w:eastAsia="Arial" w:cs="Arial"/>
-                  <w:b w:val="0"/>
-                  <w:bCs w:val="0"/>
-                  <w:sz w:val="18"/>
-                  <w:szCs w:val="18"/>
-                </w:rPr>
-                <w:t>_</w:t>
-              </w:r>
-              <w:r>
-                <w:rPr>
-                  <w:rStyle w:val="Hipervnculo"/>
-                  <w:rFonts w:eastAsia="Arial" w:cs="Arial"/>
-                  <w:b w:val="0"/>
-                  <w:bCs w:val="0"/>
-                  <w:sz w:val="18"/>
-                  <w:szCs w:val="18"/>
-                </w:rPr>
-                <w:t>v</w:t>
-              </w:r>
-              <w:r>
-                <w:rPr>
-                  <w:rStyle w:val="Hipervnculo"/>
-                  <w:rFonts w:eastAsia="Arial" w:cs="Arial"/>
-                  <w:b w:val="0"/>
-                  <w:bCs w:val="0"/>
-                  <w:sz w:val="18"/>
-                  <w:szCs w:val="18"/>
-                </w:rPr>
-                <w:t>2</w:t>
-              </w:r>
-              <w:r>
-                <w:rPr>
-                  <w:rStyle w:val="Hipervnculo"/>
-                  <w:rFonts w:eastAsia="Arial" w:cs="Arial"/>
-                  <w:b w:val="0"/>
-                  <w:bCs w:val="0"/>
-                  <w:sz w:val="18"/>
-                  <w:szCs w:val="18"/>
-                </w:rPr>
-                <w:t>.0</w:t>
+                <w:t>WBS_v2.0</w:t>
               </w:r>
             </w:hyperlink>
             <w:r>
@@ -2749,29 +2694,7 @@
                   <w:sz w:val="18"/>
                   <w:szCs w:val="18"/>
                 </w:rPr>
-                <w:t>RACI</w:t>
-              </w:r>
-              <w:r>
-                <w:rPr>
-                  <w:rStyle w:val="Hipervnculo"/>
-                  <w:rFonts w:eastAsia="Arial" w:cs="Arial"/>
-                  <w:b w:val="0"/>
-                  <w:bCs w:val="0"/>
-                  <w:sz w:val="18"/>
-                  <w:szCs w:val="18"/>
-                </w:rPr>
-                <w:t>_</w:t>
-              </w:r>
-              <w:r>
-                <w:rPr>
-                  <w:rStyle w:val="Hipervnculo"/>
-                  <w:rFonts w:eastAsia="Arial" w:cs="Arial"/>
-                  <w:b w:val="0"/>
-                  <w:bCs w:val="0"/>
-                  <w:sz w:val="18"/>
-                  <w:szCs w:val="18"/>
-                </w:rPr>
-                <w:t>v1.0</w:t>
+                <w:t>RACI_v1.0</w:t>
               </w:r>
             </w:hyperlink>
             <w:r>
@@ -4484,84 +4407,7 @@
                   <w:sz w:val="18"/>
                   <w:szCs w:val="18"/>
                 </w:rPr>
-                <w:t>Descr</w:t>
-              </w:r>
-              <w:r>
-                <w:rPr>
-                  <w:rStyle w:val="Hipervnculo"/>
-                  <w:rFonts w:eastAsia="Arial" w:cs="Arial"/>
-                  <w:b w:val="0"/>
-                  <w:bCs w:val="0"/>
-                  <w:sz w:val="18"/>
-                  <w:szCs w:val="18"/>
-                </w:rPr>
-                <w:t>i</w:t>
-              </w:r>
-              <w:r>
-                <w:rPr>
-                  <w:rStyle w:val="Hipervnculo"/>
-                  <w:rFonts w:eastAsia="Arial" w:cs="Arial"/>
-                  <w:b w:val="0"/>
-                  <w:bCs w:val="0"/>
-                  <w:sz w:val="18"/>
-                  <w:szCs w:val="18"/>
-                </w:rPr>
-                <w:t>pció</w:t>
-              </w:r>
-              <w:r>
-                <w:rPr>
-                  <w:rStyle w:val="Hipervnculo"/>
-                  <w:rFonts w:eastAsia="Arial" w:cs="Arial"/>
-                  <w:b w:val="0"/>
-                  <w:bCs w:val="0"/>
-                  <w:sz w:val="18"/>
-                  <w:szCs w:val="18"/>
-                </w:rPr>
-                <w:t>n</w:t>
-              </w:r>
-              <w:r>
-                <w:rPr>
-                  <w:rStyle w:val="Hipervnculo"/>
-                  <w:rFonts w:eastAsia="Arial" w:cs="Arial"/>
-                  <w:b w:val="0"/>
-                  <w:bCs w:val="0"/>
-                  <w:sz w:val="18"/>
-                  <w:szCs w:val="18"/>
-                </w:rPr>
-                <w:t>d</w:t>
-              </w:r>
-              <w:r>
-                <w:rPr>
-                  <w:rStyle w:val="Hipervnculo"/>
-                  <w:rFonts w:eastAsia="Arial" w:cs="Arial"/>
-                  <w:b w:val="0"/>
-                  <w:bCs w:val="0"/>
-                  <w:sz w:val="18"/>
-                  <w:szCs w:val="18"/>
-                </w:rPr>
-                <w:t>eRol</w:t>
-              </w:r>
-              <w:r>
-                <w:rPr>
-                  <w:rStyle w:val="Hipervnculo"/>
-                  <w:rFonts w:eastAsia="Arial" w:cs="Arial"/>
-                  <w:b w:val="0"/>
-                  <w:bCs w:val="0"/>
-                  <w:sz w:val="18"/>
-                  <w:szCs w:val="18"/>
-                </w:rPr>
-                <w:t>e</w:t>
-              </w:r>
-              <w:r>
-                <w:rPr>
-                  <w:rStyle w:val="Hipervnculo"/>
-                  <w:rFonts w:eastAsia="Arial" w:cs="Arial"/>
-                  <w:b w:val="0"/>
-                  <w:bCs w:val="0"/>
-                  <w:sz w:val="18"/>
-                  <w:szCs w:val="18"/>
-                </w:rPr>
-                <w:t>s_v1.0</w:t>
+                <w:t>DescripcióndeRoles_v1.0</w:t>
               </w:r>
             </w:hyperlink>
             <w:r>
@@ -5710,29 +5556,7 @@
                   <w:sz w:val="18"/>
                   <w:szCs w:val="18"/>
                 </w:rPr>
-                <w:t>ListadeStakeHol</w:t>
-              </w:r>
-              <w:r>
-                <w:rPr>
-                  <w:rStyle w:val="Hipervnculo"/>
-                  <w:rFonts w:eastAsia="Arial" w:cs="Arial"/>
-                  <w:b w:val="0"/>
-                  <w:bCs w:val="0"/>
-                  <w:sz w:val="18"/>
-                  <w:szCs w:val="18"/>
-                </w:rPr>
-                <w:t>d</w:t>
-              </w:r>
-              <w:r>
-                <w:rPr>
-                  <w:rStyle w:val="Hipervnculo"/>
-                  <w:rFonts w:eastAsia="Arial" w:cs="Arial"/>
-                  <w:b w:val="0"/>
-                  <w:bCs w:val="0"/>
-                  <w:sz w:val="18"/>
-                  <w:szCs w:val="18"/>
-                </w:rPr>
-                <w:t>ers_v1.0</w:t>
+                <w:t>ListadeStakeHolders_v1.0</w:t>
               </w:r>
             </w:hyperlink>
             <w:r>
@@ -7518,29 +7342,7 @@
                   <w:sz w:val="18"/>
                   <w:szCs w:val="18"/>
                 </w:rPr>
-                <w:t>ClasificacióndeSta</w:t>
-              </w:r>
-              <w:r>
-                <w:rPr>
-                  <w:rStyle w:val="Hipervnculo"/>
-                  <w:rFonts w:eastAsia="Arial" w:cs="Arial"/>
-                  <w:b w:val="0"/>
-                  <w:bCs w:val="0"/>
-                  <w:sz w:val="18"/>
-                  <w:szCs w:val="18"/>
-                </w:rPr>
-                <w:t>k</w:t>
-              </w:r>
-              <w:r>
-                <w:rPr>
-                  <w:rStyle w:val="Hipervnculo"/>
-                  <w:rFonts w:eastAsia="Arial" w:cs="Arial"/>
-                  <w:b w:val="0"/>
-                  <w:bCs w:val="0"/>
-                  <w:sz w:val="18"/>
-                  <w:szCs w:val="18"/>
-                </w:rPr>
-                <w:t>eHoldeers_v1.0</w:t>
+                <w:t>ClasificacióndeStakeHoldeers_v1.0</w:t>
               </w:r>
             </w:hyperlink>
             <w:r>
@@ -7554,6 +7356,8 @@
             </w:r>
           </w:p>
         </w:tc>
+        <w:bookmarkStart w:id="0" w:name="_GoBack"/>
+        <w:bookmarkEnd w:id="0"/>
       </w:tr>
       <w:tr>
         <w:trPr>
@@ -9566,8 +9370,6 @@
               </w:rPr>
               <w:t xml:space="preserve">con la firma de aprobación del </w:t>
             </w:r>
-            <w:bookmarkStart w:id="0" w:name="_GoBack"/>
-            <w:bookmarkEnd w:id="0"/>
             <w:r>
               <w:rPr>
                 <w:rFonts w:eastAsia="Arial" w:cs="Arial"/>
@@ -12877,126 +12679,6 @@
 
 <file path=word/footer1.xml><?xml version="1.0" encoding="utf-8"?>
 <w:ftr xmlns:wpc="http://schemas.microsoft.com/office/word/2010/wordprocessingCanvas" xmlns:cx="http://schemas.microsoft.com/office/drawing/2014/chartex" xmlns:cx1="http://schemas.microsoft.com/office/drawing/2015/9/8/chartex" xmlns:mc="http://schemas.openxmlformats.org/markup-compatibility/2006" xmlns:o="urn:schemas-microsoft-com:office:office" xmlns:r="http://schemas.openxmlformats.org/officeDocument/2006/relationships" xmlns:m="http://schemas.openxmlformats.org/officeDocument/2006/math" xmlns:v="urn:schemas-microsoft-com:vml" xmlns:wp14="http://schemas.microsoft.com/office/word/2010/wordprocessingDrawing" xmlns:wp="http://schemas.openxmlformats.org/drawingml/2006/wordprocessingDrawing" xmlns:w10="urn:schemas-microsoft-com:office:word" xmlns:w="http://schemas.openxmlformats.org/wordprocessingml/2006/main" xmlns:w14="http://schemas.microsoft.com/office/word/2010/wordml" xmlns:w15="http://schemas.microsoft.com/office/word/2012/wordml" xmlns:w16se="http://schemas.microsoft.com/office/word/2015/wordml/symex" xmlns:wpg="http://schemas.microsoft.com/office/word/2010/wordprocessingGroup" xmlns:wpi="http://schemas.microsoft.com/office/word/2010/wordprocessingInk" xmlns:wne="http://schemas.microsoft.com/office/word/2006/wordml" xmlns:wps="http://schemas.microsoft.com/office/word/2010/wordprocessingShape" mc:Ignorable="w14 w15 w16se wp14">
-  <w:sdt>
-    <w:sdtPr>
-      <w:id w:val="1309899140"/>
-      <w:docPartObj>
-        <w:docPartGallery w:val="Page Numbers (Bottom of Page)"/>
-        <w:docPartUnique/>
-      </w:docPartObj>
-    </w:sdtPr>
-    <w:sdtEndPr/>
-    <w:sdtContent>
-      <w:sdt>
-        <w:sdtPr>
-          <w:id w:val="-1769616900"/>
-          <w:docPartObj>
-            <w:docPartGallery w:val="Page Numbers (Top of Page)"/>
-            <w:docPartUnique/>
-          </w:docPartObj>
-        </w:sdtPr>
-        <w:sdtEndPr/>
-        <w:sdtContent>
-          <w:p>
-            <w:pPr>
-              <w:pStyle w:val="Piedepgina"/>
-              <w:jc w:val="right"/>
-            </w:pPr>
-            <w:r>
-              <w:rPr>
-                <w:lang w:val="es-ES"/>
-              </w:rPr>
-              <w:t xml:space="preserve">Página </w:t>
-            </w:r>
-            <w:r>
-              <w:rPr>
-                <w:b/>
-                <w:bCs/>
-                <w:szCs w:val="24"/>
-              </w:rPr>
-              <w:fldChar w:fldCharType="begin"/>
-            </w:r>
-            <w:r>
-              <w:rPr>
-                <w:b/>
-                <w:bCs/>
-              </w:rPr>
-              <w:instrText>PAGE</w:instrText>
-            </w:r>
-            <w:r>
-              <w:rPr>
-                <w:b/>
-                <w:bCs/>
-                <w:szCs w:val="24"/>
-              </w:rPr>
-              <w:fldChar w:fldCharType="separate"/>
-            </w:r>
-            <w:r>
-              <w:rPr>
-                <w:b/>
-                <w:bCs/>
-                <w:noProof/>
-              </w:rPr>
-              <w:t>1</w:t>
-            </w:r>
-            <w:r>
-              <w:rPr>
-                <w:b/>
-                <w:bCs/>
-                <w:szCs w:val="24"/>
-              </w:rPr>
-              <w:fldChar w:fldCharType="end"/>
-            </w:r>
-            <w:r>
-              <w:rPr>
-                <w:lang w:val="es-ES"/>
-              </w:rPr>
-              <w:t xml:space="preserve"> de </w:t>
-            </w:r>
-            <w:r>
-              <w:rPr>
-                <w:b/>
-                <w:bCs/>
-                <w:szCs w:val="24"/>
-              </w:rPr>
-              <w:fldChar w:fldCharType="begin"/>
-            </w:r>
-            <w:r>
-              <w:rPr>
-                <w:b/>
-                <w:bCs/>
-              </w:rPr>
-              <w:instrText>NUMPAGES</w:instrText>
-            </w:r>
-            <w:r>
-              <w:rPr>
-                <w:b/>
-                <w:bCs/>
-                <w:szCs w:val="24"/>
-              </w:rPr>
-              <w:fldChar w:fldCharType="separate"/>
-            </w:r>
-            <w:r>
-              <w:rPr>
-                <w:b/>
-                <w:bCs/>
-                <w:noProof/>
-              </w:rPr>
-              <w:t>2</w:t>
-            </w:r>
-            <w:r>
-              <w:rPr>
-                <w:b/>
-                <w:bCs/>
-                <w:szCs w:val="24"/>
-              </w:rPr>
-              <w:fldChar w:fldCharType="end"/>
-            </w:r>
-          </w:p>
-        </w:sdtContent>
-      </w:sdt>
-    </w:sdtContent>
-  </w:sdt>
   <w:p>
     <w:pPr>
       <w:spacing w:after="0" w:line="200" w:lineRule="exact"/>
@@ -13093,208 +12775,6 @@
 
 <file path=word/footer2.xml><?xml version="1.0" encoding="utf-8"?>
 <w:ftr xmlns:wpc="http://schemas.microsoft.com/office/word/2010/wordprocessingCanvas" xmlns:cx="http://schemas.microsoft.com/office/drawing/2014/chartex" xmlns:cx1="http://schemas.microsoft.com/office/drawing/2015/9/8/chartex" xmlns:mc="http://schemas.openxmlformats.org/markup-compatibility/2006" xmlns:o="urn:schemas-microsoft-com:office:office" xmlns:r="http://schemas.openxmlformats.org/officeDocument/2006/relationships" xmlns:m="http://schemas.openxmlformats.org/officeDocument/2006/math" xmlns:v="urn:schemas-microsoft-com:vml" xmlns:wp14="http://schemas.microsoft.com/office/word/2010/wordprocessingDrawing" xmlns:wp="http://schemas.openxmlformats.org/drawingml/2006/wordprocessingDrawing" xmlns:w10="urn:schemas-microsoft-com:office:word" xmlns:w="http://schemas.openxmlformats.org/wordprocessingml/2006/main" xmlns:w14="http://schemas.microsoft.com/office/word/2010/wordml" xmlns:w15="http://schemas.microsoft.com/office/word/2012/wordml" xmlns:w16se="http://schemas.microsoft.com/office/word/2015/wordml/symex" xmlns:wpg="http://schemas.microsoft.com/office/word/2010/wordprocessingGroup" xmlns:wpi="http://schemas.microsoft.com/office/word/2010/wordprocessingInk" xmlns:wne="http://schemas.microsoft.com/office/word/2006/wordml" xmlns:wps="http://schemas.microsoft.com/office/word/2010/wordprocessingShape" mc:Ignorable="w14 w15 w16se wp14">
-  <w:sdt>
-    <w:sdtPr>
-      <w:id w:val="-580214884"/>
-      <w:docPartObj>
-        <w:docPartGallery w:val="Page Numbers (Bottom of Page)"/>
-        <w:docPartUnique/>
-      </w:docPartObj>
-    </w:sdtPr>
-    <w:sdtEndPr/>
-    <w:sdtContent>
-      <w:sdt>
-        <w:sdtPr>
-          <w:id w:val="1995291487"/>
-          <w:docPartObj>
-            <w:docPartGallery w:val="Page Numbers (Top of Page)"/>
-            <w:docPartUnique/>
-          </w:docPartObj>
-        </w:sdtPr>
-        <w:sdtEndPr/>
-        <w:sdtContent>
-          <w:p>
-            <w:pPr>
-              <w:pStyle w:val="Piedepgina"/>
-              <w:jc w:val="right"/>
-            </w:pPr>
-            <w:r>
-              <w:rPr>
-                <w:noProof/>
-                <w:lang w:val="es-ES" w:eastAsia="es-ES"/>
-              </w:rPr>
-              <mc:AlternateContent>
-                <mc:Choice Requires="wps">
-                  <w:drawing>
-                    <wp:anchor distT="0" distB="0" distL="114300" distR="114300" simplePos="0" relativeHeight="251671552" behindDoc="1" locked="0" layoutInCell="1" allowOverlap="1" wp14:anchorId="2A075A44" wp14:editId="771EABE8">
-                      <wp:simplePos x="0" y="0"/>
-                      <wp:positionH relativeFrom="column">
-                        <wp:posOffset>-1258570</wp:posOffset>
-                      </wp:positionH>
-                      <wp:positionV relativeFrom="paragraph">
-                        <wp:posOffset>75565</wp:posOffset>
-                      </wp:positionV>
-                      <wp:extent cx="7810500" cy="1760220"/>
-                      <wp:effectExtent l="57150" t="19050" r="57150" b="68580"/>
-                      <wp:wrapNone/>
-                      <wp:docPr id="8" name="Documento 8"/>
-                      <wp:cNvGraphicFramePr/>
-                      <a:graphic xmlns:a="http://schemas.openxmlformats.org/drawingml/2006/main">
-                        <a:graphicData uri="http://schemas.microsoft.com/office/word/2010/wordprocessingShape">
-                          <wps:wsp>
-                            <wps:cNvSpPr/>
-                            <wps:spPr>
-                              <a:xfrm flipV="1">
-                                <a:off x="0" y="0"/>
-                                <a:ext cx="7810500" cy="1760220"/>
-                              </a:xfrm>
-                              <a:prstGeom prst="flowChartDocument">
-                                <a:avLst/>
-                              </a:prstGeom>
-                            </wps:spPr>
-                            <wps:style>
-                              <a:lnRef idx="0">
-                                <a:schemeClr val="accent2"/>
-                              </a:lnRef>
-                              <a:fillRef idx="3">
-                                <a:schemeClr val="accent2"/>
-                              </a:fillRef>
-                              <a:effectRef idx="3">
-                                <a:schemeClr val="accent2"/>
-                              </a:effectRef>
-                              <a:fontRef idx="minor">
-                                <a:schemeClr val="lt1"/>
-                              </a:fontRef>
-                            </wps:style>
-                            <wps:bodyPr rot="0" spcFirstLastPara="0" vertOverflow="overflow" horzOverflow="overflow" vert="horz" wrap="square" lIns="91440" tIns="45720" rIns="91440" bIns="45720" numCol="1" spcCol="0" rtlCol="0" fromWordArt="0" anchor="ctr" anchorCtr="0" forceAA="0" compatLnSpc="1">
-                              <a:prstTxWarp prst="textNoShape">
-                                <a:avLst/>
-                              </a:prstTxWarp>
-                              <a:noAutofit/>
-                            </wps:bodyPr>
-                          </wps:wsp>
-                        </a:graphicData>
-                      </a:graphic>
-                      <wp14:sizeRelH relativeFrom="margin">
-                        <wp14:pctWidth>0</wp14:pctWidth>
-                      </wp14:sizeRelH>
-                      <wp14:sizeRelV relativeFrom="margin">
-                        <wp14:pctHeight>0</wp14:pctHeight>
-                      </wp14:sizeRelV>
-                    </wp:anchor>
-                  </w:drawing>
-                </mc:Choice>
-                <mc:Fallback>
-                  <w:pict>
-                    <v:shapetype w14:anchorId="4A9C48A8" id="_x0000_t114" coordsize="21600,21600" o:spt="114" path="m,20172v945,400,1887,628,2795,913c3587,21312,4342,21370,5060,21597v2037,,2567,-227,3095,-285c8722,21197,9325,20970,9855,20800v490,-228,945,-400,1472,-740c11817,19887,12347,19660,12875,19375v567,-228,1095,-513,1700,-740c15177,18462,15782,18122,16537,17950v718,-113,1398,-398,2228,-513c19635,17437,20577,17322,21597,17322l21597,,,xe">
-                      <v:stroke joinstyle="miter"/>
-                      <v:path o:connecttype="custom" o:connectlocs="10800,0;0,10800;10800,20400;21600,10800" textboxrect="0,0,21600,17322"/>
-                    </v:shapetype>
-                    <v:shape id="Documento 8" o:spid="_x0000_s1026" type="#_x0000_t114" style="position:absolute;margin-left:-99.1pt;margin-top:5.95pt;width:615pt;height:138.6pt;flip:y;z-index:-251644928;visibility:visible;mso-wrap-style:square;mso-width-percent:0;mso-height-percent:0;mso-wrap-distance-left:9pt;mso-wrap-distance-top:0;mso-wrap-distance-right:9pt;mso-wrap-distance-bottom:0;mso-position-horizontal:absolute;mso-position-horizontal-relative:text;mso-position-vertical:absolute;mso-position-vertical-relative:text;mso-width-percent:0;mso-height-percent:0;mso-width-relative:margin;mso-height-relative:margin;v-text-anchor:middle" o:gfxdata="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" fillcolor="#ee853d [3029]" stroked="f">
-                      <v:fill color2="#ec7a2d [3173]" rotate="t" colors="0 #f18c55;.5 #f67b28;1 #e56b17" focus="100%" type="gradient">
-                        <o:fill v:ext="view" type="gradientUnscaled"/>
-                      </v:fill>
-                      <v:shadow on="t" color="black" opacity="41287f" offset="0,1.5pt"/>
-                    </v:shape>
-                  </w:pict>
-                </mc:Fallback>
-              </mc:AlternateContent>
-            </w:r>
-            <w:r>
-              <w:rPr>
-                <w:lang w:val="es-ES"/>
-              </w:rPr>
-              <w:t xml:space="preserve">Página </w:t>
-            </w:r>
-            <w:r>
-              <w:rPr>
-                <w:b/>
-                <w:bCs/>
-                <w:szCs w:val="24"/>
-              </w:rPr>
-              <w:fldChar w:fldCharType="begin"/>
-            </w:r>
-            <w:r>
-              <w:rPr>
-                <w:b/>
-                <w:bCs/>
-              </w:rPr>
-              <w:instrText>PAGE</w:instrText>
-            </w:r>
-            <w:r>
-              <w:rPr>
-                <w:b/>
-                <w:bCs/>
-                <w:szCs w:val="24"/>
-              </w:rPr>
-              <w:fldChar w:fldCharType="separate"/>
-            </w:r>
-            <w:r>
-              <w:rPr>
-                <w:b/>
-                <w:bCs/>
-                <w:noProof/>
-              </w:rPr>
-              <w:t>2</w:t>
-            </w:r>
-            <w:r>
-              <w:rPr>
-                <w:b/>
-                <w:bCs/>
-                <w:szCs w:val="24"/>
-              </w:rPr>
-              <w:fldChar w:fldCharType="end"/>
-            </w:r>
-            <w:r>
-              <w:rPr>
-                <w:lang w:val="es-ES"/>
-              </w:rPr>
-              <w:t xml:space="preserve"> de </w:t>
-            </w:r>
-            <w:r>
-              <w:rPr>
-                <w:b/>
-                <w:bCs/>
-                <w:szCs w:val="24"/>
-              </w:rPr>
-              <w:fldChar w:fldCharType="begin"/>
-            </w:r>
-            <w:r>
-              <w:rPr>
-                <w:b/>
-                <w:bCs/>
-              </w:rPr>
-              <w:instrText>NUMPAGES</w:instrText>
-            </w:r>
-            <w:r>
-              <w:rPr>
-                <w:b/>
-                <w:bCs/>
-                <w:szCs w:val="24"/>
-              </w:rPr>
-              <w:fldChar w:fldCharType="separate"/>
-            </w:r>
-            <w:r>
-              <w:rPr>
-                <w:b/>
-                <w:bCs/>
-                <w:noProof/>
-              </w:rPr>
-              <w:t>2</w:t>
-            </w:r>
-            <w:r>
-              <w:rPr>
-                <w:b/>
-                <w:bCs/>
-                <w:szCs w:val="24"/>
-              </w:rPr>
-              <w:fldChar w:fldCharType="end"/>
-            </w:r>
-          </w:p>
-        </w:sdtContent>
-      </w:sdt>
-    </w:sdtContent>
-  </w:sdt>
   <w:p>
     <w:pPr>
       <w:spacing w:after="0" w:line="200" w:lineRule="exact"/>
@@ -13303,6 +12783,88 @@
         <w:szCs w:val="20"/>
       </w:rPr>
     </w:pPr>
+    <w:r>
+      <w:rPr>
+        <w:noProof/>
+        <w:lang w:val="es-ES" w:eastAsia="es-ES"/>
+      </w:rPr>
+      <mc:AlternateContent>
+        <mc:Choice Requires="wps">
+          <w:drawing>
+            <wp:anchor distT="0" distB="0" distL="114300" distR="114300" simplePos="0" relativeHeight="251671552" behindDoc="1" locked="0" layoutInCell="1" allowOverlap="1" wp14:anchorId="34A0AF4B" wp14:editId="1371B122">
+              <wp:simplePos x="0" y="0"/>
+              <wp:positionH relativeFrom="column">
+                <wp:posOffset>-1066800</wp:posOffset>
+              </wp:positionH>
+              <wp:positionV relativeFrom="paragraph">
+                <wp:posOffset>-190500</wp:posOffset>
+              </wp:positionV>
+              <wp:extent cx="7810500" cy="1760220"/>
+              <wp:effectExtent l="57150" t="19050" r="57150" b="68580"/>
+              <wp:wrapNone/>
+              <wp:docPr id="1" name="Documento 1"/>
+              <wp:cNvGraphicFramePr/>
+              <a:graphic xmlns:a="http://schemas.openxmlformats.org/drawingml/2006/main">
+                <a:graphicData uri="http://schemas.microsoft.com/office/word/2010/wordprocessingShape">
+                  <wps:wsp>
+                    <wps:cNvSpPr/>
+                    <wps:spPr>
+                      <a:xfrm flipV="1">
+                        <a:off x="0" y="0"/>
+                        <a:ext cx="7810500" cy="1760220"/>
+                      </a:xfrm>
+                      <a:prstGeom prst="flowChartDocument">
+                        <a:avLst/>
+                      </a:prstGeom>
+                    </wps:spPr>
+                    <wps:style>
+                      <a:lnRef idx="0">
+                        <a:schemeClr val="accent2"/>
+                      </a:lnRef>
+                      <a:fillRef idx="3">
+                        <a:schemeClr val="accent2"/>
+                      </a:fillRef>
+                      <a:effectRef idx="3">
+                        <a:schemeClr val="accent2"/>
+                      </a:effectRef>
+                      <a:fontRef idx="minor">
+                        <a:schemeClr val="lt1"/>
+                      </a:fontRef>
+                    </wps:style>
+                    <wps:bodyPr rot="0" spcFirstLastPara="0" vertOverflow="overflow" horzOverflow="overflow" vert="horz" wrap="square" lIns="91440" tIns="45720" rIns="91440" bIns="45720" numCol="1" spcCol="0" rtlCol="0" fromWordArt="0" anchor="ctr" anchorCtr="0" forceAA="0" compatLnSpc="1">
+                      <a:prstTxWarp prst="textNoShape">
+                        <a:avLst/>
+                      </a:prstTxWarp>
+                      <a:noAutofit/>
+                    </wps:bodyPr>
+                  </wps:wsp>
+                </a:graphicData>
+              </a:graphic>
+              <wp14:sizeRelH relativeFrom="margin">
+                <wp14:pctWidth>0</wp14:pctWidth>
+              </wp14:sizeRelH>
+              <wp14:sizeRelV relativeFrom="margin">
+                <wp14:pctHeight>0</wp14:pctHeight>
+              </wp14:sizeRelV>
+            </wp:anchor>
+          </w:drawing>
+        </mc:Choice>
+        <mc:Fallback>
+          <w:pict>
+            <v:shapetype w14:anchorId="7C280DA3" id="_x0000_t114" coordsize="21600,21600" o:spt="114" path="m,20172v945,400,1887,628,2795,913c3587,21312,4342,21370,5060,21597v2037,,2567,-227,3095,-285c8722,21197,9325,20970,9855,20800v490,-228,945,-400,1472,-740c11817,19887,12347,19660,12875,19375v567,-228,1095,-513,1700,-740c15177,18462,15782,18122,16537,17950v718,-113,1398,-398,2228,-513c19635,17437,20577,17322,21597,17322l21597,,,xe">
+              <v:stroke joinstyle="miter"/>
+              <v:path o:connecttype="custom" o:connectlocs="10800,0;0,10800;10800,20400;21600,10800" textboxrect="0,0,21600,17322"/>
+            </v:shapetype>
+            <v:shape id="Documento 1" o:spid="_x0000_s1026" type="#_x0000_t114" style="position:absolute;margin-left:-84pt;margin-top:-15pt;width:615pt;height:138.6pt;flip:y;z-index:-251644928;visibility:visible;mso-wrap-style:square;mso-width-percent:0;mso-height-percent:0;mso-wrap-distance-left:9pt;mso-wrap-distance-top:0;mso-wrap-distance-right:9pt;mso-wrap-distance-bottom:0;mso-position-horizontal:absolute;mso-position-horizontal-relative:text;mso-position-vertical:absolute;mso-position-vertical-relative:text;mso-width-percent:0;mso-height-percent:0;mso-width-relative:margin;mso-height-relative:margin;v-text-anchor:middle" o:gfxdata="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" fillcolor="#ee853d [3029]" stroked="f">
+              <v:fill color2="#ec7a2d [3173]" rotate="t" colors="0 #f18c55;.5 #f67b28;1 #e56b17" focus="100%" type="gradient">
+                <o:fill v:ext="view" type="gradientUnscaled"/>
+              </v:fill>
+              <v:shadow on="t" color="black" opacity="41287f" offset="0,1.5pt"/>
+            </v:shape>
+          </w:pict>
+        </mc:Fallback>
+      </mc:AlternateContent>
+    </w:r>
   </w:p>
 </w:ftr>
 </file>

</xml_diff>